<commit_message>
Update CISC 691_A06_Final Vikram Report.docx
</commit_message>
<xml_diff>
--- a/CISC 691_A06_Final Vikram Report.docx
+++ b/CISC 691_A06_Final Vikram Report.docx
@@ -22,17 +22,7 @@
           <w:sz w:val="32"/>
           <w:szCs w:val="32"/>
         </w:rPr>
-        <w:t xml:space="preserve">CISC 691: A06: </w:t>
-      </w:r>
-      <w:r>
-        <w:rPr>
-          <w:rFonts w:ascii="Times New Roman" w:hAnsi="Times New Roman" w:cs="Times New Roman"/>
-          <w:b/>
-          <w:bCs/>
-          <w:sz w:val="32"/>
-          <w:szCs w:val="32"/>
-        </w:rPr>
-        <w:t>Building the AI Agent of Your Choice!</w:t>
+        <w:t>CISC 691: A06: Building the AI Agent of Your Choice!</w:t>
       </w:r>
     </w:p>
     <w:p>
@@ -80,16 +70,8 @@
         <w:rPr>
           <w:rFonts w:ascii="Times New Roman" w:hAnsi="Times New Roman" w:cs="Times New Roman"/>
         </w:rPr>
-        <w:t>The project develops a sophisticated virtual agent which aids e-commerce consumers to quickly obtain trustworthy insights from Amazon product reviews. This system tackles the issue of information overload users experience when they try to evaluate products based on a plethora of unstructured reviews. The agent combines customer feedback with structured data like ratings and prices to provide users with clear summaries that help them make informed purchase choices. Interactive dialogue features in the solution show confidence scores with follow-up questions that enhance trust and maintain user engagement throughout multi-turn conversations. The agent proves to be a valuable resource for both shoppers, customer service personnel and personal assistants operating in e-commerce fields.</w:t>
-      </w:r>
-    </w:p>
-    <w:p>
-      <w:pPr>
-        <w:spacing w:line="360" w:lineRule="auto"/>
-        <w:rPr>
-          <w:rFonts w:ascii="Times New Roman" w:hAnsi="Times New Roman" w:cs="Times New Roman"/>
-        </w:rPr>
-      </w:pPr>
+        <w:t>The project develops a sophisticated virtual agent that helps e-commerce consumers quickly obtain trustworthy insights from Amazon product reviews. This system addresses the issue of information overload that users face when trying to evaluate products based on a plethora of unstructured reviews. The agent combines customer feedback with structured data, such as ratings and prices, to provide users with clear summaries that help them make informed purchasing choices. Interactive dialogue features in the solution display confidence scores along with follow-up questions, enhancing trust and maintaining user engagement throughout multi-turn conversations. The agent proves to be a valuable resource for both shoppers, customer service personnel, and personal assistants operating in e-commerce fields.</w:t>
+      </w:r>
     </w:p>
     <w:p>
       <w:pPr>
@@ -146,35 +128,56 @@
         <w:rPr>
           <w:rFonts w:ascii="Times New Roman" w:hAnsi="Times New Roman" w:cs="Times New Roman"/>
         </w:rPr>
-        <w:t>The Retrieval-Augmented Generation (RAG) design pattern forms the structure of our system because it integrates a mechanism for document retrieval with a generative model. We use ChromaDB as a vector database to store and access embeddings from preprocessed Amazon reviews. The system uses OpenAI’s GPT-4 to create a final answer from the retrieved data which contains review text along with structured product data.</w:t>
-      </w:r>
-    </w:p>
-    <w:p>
-      <w:pPr>
-        <w:spacing w:line="360" w:lineRule="auto"/>
-        <w:jc w:val="both"/>
-        <w:rPr>
-          <w:rFonts w:ascii="Times New Roman" w:hAnsi="Times New Roman" w:cs="Times New Roman"/>
-        </w:rPr>
-      </w:pPr>
-      <w:r>
-        <w:rPr>
-          <w:rFonts w:ascii="Times New Roman" w:hAnsi="Times New Roman" w:cs="Times New Roman"/>
-        </w:rPr>
-        <w:t xml:space="preserve">The overall architecture is hybrid and layered. The raw Amazon </w:t>
-      </w:r>
-      <w:r>
-        <w:rPr>
-          <w:rFonts w:ascii="Times New Roman" w:hAnsi="Times New Roman" w:cs="Times New Roman"/>
-        </w:rPr>
-        <w:t>CSV</w:t>
-      </w:r>
-      <w:r>
-        <w:rPr>
-          <w:rFonts w:ascii="Times New Roman" w:hAnsi="Times New Roman" w:cs="Times New Roman"/>
-        </w:rPr>
-        <w:t xml:space="preserve"> first undergoes ingestion before moving through preprocessing and division into smaller manageable segments. Transformer-based models from libraries like Hugging Face Transformers transform chunks into vector embeddings which are stored in ChromaDB. The retrieval engine processes incoming FastAPI endpoint queries by fetching top relevant documents and calculating a composite confidence score. The system combines retrieved text with metadata to create a prompt for GPT-4 which generates the final answer. The system architecture features strong error management through asynchronous tasks alongside retry features and customizable settings to handle different levels of demand and unpredictable real-world conditions.</w:t>
-      </w:r>
+        <w:t>Our system structure uses the Retrieval-Augmented Generation (RAG) design pattern to combine document retrieval with generative model capabilities. Our system utilizes ChromaDB as the vector database for storing and retrieving preprocessed Amazon review embeddings. OpenAI’s GPT-4 generates the final answer based on review text data and structured product information that the system retrieves.</w:t>
+      </w:r>
+    </w:p>
+    <w:p>
+      <w:pPr>
+        <w:spacing w:line="360" w:lineRule="auto"/>
+        <w:jc w:val="both"/>
+        <w:rPr>
+          <w:rFonts w:ascii="Times New Roman" w:hAnsi="Times New Roman" w:cs="Times New Roman"/>
+        </w:rPr>
+      </w:pPr>
+      <w:r>
+        <w:rPr>
+          <w:rFonts w:ascii="Times New Roman" w:hAnsi="Times New Roman" w:cs="Times New Roman"/>
+        </w:rPr>
+        <w:t xml:space="preserve">The overall architecture is hybrid and layered. The raw Amazon CSV data starts its journey through ingestion before being sent to preprocessing and segmentation into manageable pieces. Transformer-based models available from Hugging Face Transformers convert text segments into vector embeddings that </w:t>
+      </w:r>
+      <w:r>
+        <w:rPr>
+          <w:rFonts w:ascii="Times New Roman" w:hAnsi="Times New Roman" w:cs="Times New Roman"/>
+        </w:rPr>
+        <w:t>are</w:t>
+      </w:r>
+      <w:r>
+        <w:rPr>
+          <w:rFonts w:ascii="Times New Roman" w:hAnsi="Times New Roman" w:cs="Times New Roman"/>
+        </w:rPr>
+        <w:t xml:space="preserve"> stored in ChromaDB. The retrieval engine handles FastAPI endpoint queries by retrieving the most relevant documents and determining composite confidence scores. Retrieved text and </w:t>
+      </w:r>
+      <w:r>
+        <w:rPr>
+          <w:rFonts w:ascii="Times New Roman" w:hAnsi="Times New Roman" w:cs="Times New Roman"/>
+        </w:rPr>
+        <w:t>Metadata</w:t>
+      </w:r>
+      <w:r>
+        <w:rPr>
+          <w:rFonts w:ascii="Times New Roman" w:hAnsi="Times New Roman" w:cs="Times New Roman"/>
+        </w:rPr>
+        <w:t xml:space="preserve"> are used by the system to form a GPT-4 prompt which subsequently produces the final answer. The system architecture achieves robust error management by combining asynchronous tasks with retry mechanisms and customizable configurations that address varying demands and real-world unpredictability.</w:t>
+      </w:r>
+    </w:p>
+    <w:p>
+      <w:pPr>
+        <w:spacing w:line="360" w:lineRule="auto"/>
+        <w:jc w:val="both"/>
+        <w:rPr>
+          <w:rFonts w:ascii="Times New Roman" w:hAnsi="Times New Roman" w:cs="Times New Roman"/>
+        </w:rPr>
+      </w:pPr>
     </w:p>
     <w:p>
       <w:pPr>
@@ -205,6 +208,9 @@
         </w:rPr>
       </w:pPr>
       <w:r>
+        <w:rPr>
+          <w:noProof/>
+        </w:rPr>
         <w:drawing>
           <wp:inline distT="0" distB="0" distL="0" distR="0" wp14:anchorId="6463F8C0" wp14:editId="6A4AB963">
             <wp:extent cx="4397121" cy="6744284"/>
@@ -352,6 +358,7 @@
       <w:r>
         <w:rPr>
           <w:rFonts w:ascii="Times New Roman" w:hAnsi="Times New Roman" w:cs="Times New Roman"/>
+          <w:noProof/>
         </w:rPr>
         <w:drawing>
           <wp:inline distT="0" distB="0" distL="0" distR="0" wp14:anchorId="1D73893B" wp14:editId="2F92AA73">
@@ -460,7 +467,7 @@
         <w:rPr>
           <w:rFonts w:ascii="Times New Roman" w:hAnsi="Times New Roman" w:cs="Times New Roman"/>
         </w:rPr>
-        <w:t xml:space="preserve">The agent’s workflow operates through a sequence of modular steps which follow one after another. The agent’s workflow starts by consuming raw data from an Amazon CSV file then processes it. The text undergoes tokenization and may be divided into parts when needed to stay within model size restrictions. The text chunks undergo an embedding </w:t>
+        <w:t xml:space="preserve">The agent follows a workflow that consists of modular steps which execute sequentially. The agent begins its operation by loading raw data from an Amazon CSV file before processing it. The text receives tokenization before breaking into segments to comply with model size limits. Text chunks receive an embedding </w:t>
       </w:r>
       <w:r>
         <w:rPr>
@@ -472,7 +479,7 @@
         <w:rPr>
           <w:rFonts w:ascii="Times New Roman" w:hAnsi="Times New Roman" w:cs="Times New Roman"/>
         </w:rPr>
-        <w:t xml:space="preserve"> and the results are saved in ChromaDB which supports rapid similarity searches.</w:t>
+        <w:t xml:space="preserve"> and their resulting data gets stored in ChromaDB which enables quick similarity searches.</w:t>
       </w:r>
     </w:p>
     <w:p>
@@ -488,20 +495,21 @@
           <w:rFonts w:ascii="Times New Roman" w:hAnsi="Times New Roman" w:cs="Times New Roman"/>
         </w:rPr>
         <w:lastRenderedPageBreak/>
-        <w:t>During query processing the retrieval function locates and retrieves the top-k documents with highest relevance. The provided code snippet demonstrates the updated retrieval function which now utilizes pre-existing RAG pipeline functions instead of dummy data.</w:t>
-      </w:r>
-    </w:p>
-    <w:p>
-      <w:pPr>
-        <w:spacing w:line="360" w:lineRule="auto"/>
-        <w:jc w:val="both"/>
-        <w:rPr>
-          <w:rFonts w:ascii="Times New Roman" w:hAnsi="Times New Roman" w:cs="Times New Roman"/>
-        </w:rPr>
-      </w:pPr>
-      <w:r>
-        <w:rPr>
-          <w:rFonts w:ascii="Times New Roman" w:hAnsi="Times New Roman" w:cs="Times New Roman"/>
+        <w:t>The retrieval function activates during query processing to find and obtain the documents that show the best relevance score. The updated retrieval function demonstrated by the code snippet now makes use of existing RAG pipeline functions instead of dummy data.</w:t>
+      </w:r>
+    </w:p>
+    <w:p>
+      <w:pPr>
+        <w:spacing w:line="360" w:lineRule="auto"/>
+        <w:jc w:val="both"/>
+        <w:rPr>
+          <w:rFonts w:ascii="Times New Roman" w:hAnsi="Times New Roman" w:cs="Times New Roman"/>
+        </w:rPr>
+      </w:pPr>
+      <w:r>
+        <w:rPr>
+          <w:rFonts w:ascii="Times New Roman" w:hAnsi="Times New Roman" w:cs="Times New Roman"/>
+          <w:noProof/>
         </w:rPr>
         <w:drawing>
           <wp:inline distT="0" distB="0" distL="0" distR="0" wp14:anchorId="10B4F17B" wp14:editId="2AA4A4E5">
@@ -561,38 +569,32 @@
         <w:rPr>
           <w:rFonts w:ascii="Times New Roman" w:hAnsi="Times New Roman" w:cs="Times New Roman"/>
         </w:rPr>
-        <w:t>This function creates a ChromaDBRetriever instance with the provided configuration parameters before querying the vector database to fetch relevant document pieces. The design uses asynchronous operations to reduce blocking time during I/O process waits.</w:t>
-      </w:r>
-    </w:p>
-    <w:p>
-      <w:pPr>
-        <w:spacing w:line="360" w:lineRule="auto"/>
-        <w:jc w:val="both"/>
-        <w:rPr>
-          <w:rFonts w:ascii="Times New Roman" w:hAnsi="Times New Roman" w:cs="Times New Roman"/>
-        </w:rPr>
-      </w:pPr>
-      <w:r>
-        <w:rPr>
-          <w:rFonts w:ascii="Times New Roman" w:hAnsi="Times New Roman" w:cs="Times New Roman"/>
-        </w:rPr>
-        <w:t xml:space="preserve">The system computes a composite confidence score from the </w:t>
-      </w:r>
-      <w:r>
-        <w:rPr>
-          <w:rFonts w:ascii="Times New Roman" w:hAnsi="Times New Roman" w:cs="Times New Roman"/>
-        </w:rPr>
-        <w:t>similar</w:t>
-      </w:r>
-      <w:r>
-        <w:rPr>
-          <w:rFonts w:ascii="Times New Roman" w:hAnsi="Times New Roman" w:cs="Times New Roman"/>
-        </w:rPr>
-        <w:t xml:space="preserve"> scores of the documents it retrieves. This function determines the score by taking the average of document scores and transforming them into percentages without including penalty-based variance in the below code.</w:t>
-      </w:r>
-      <w:r>
-        <w:rPr>
-          <w:rFonts w:ascii="Times New Roman" w:hAnsi="Times New Roman" w:cs="Times New Roman"/>
+        <w:t>The function initializes a ChromaDBRetriever object using the supplied configuration parameters then searches the vector database to retrieve relevant document segments. Asynchronous operations in the design approach minimize blocking time when waiting for I/O processes.</w:t>
+      </w:r>
+    </w:p>
+    <w:p>
+      <w:pPr>
+        <w:spacing w:line="360" w:lineRule="auto"/>
+        <w:rPr>
+          <w:rFonts w:ascii="Times New Roman" w:hAnsi="Times New Roman" w:cs="Times New Roman"/>
+        </w:rPr>
+      </w:pPr>
+      <w:r>
+        <w:rPr>
+          <w:rFonts w:ascii="Times New Roman" w:hAnsi="Times New Roman" w:cs="Times New Roman"/>
+        </w:rPr>
+        <w:t>A composite confidence score is produced by the system through aggregation of similarity scores from retrieved documents. The function calculates a score based on the average values of document scores and converts them to percentages without applying penalty-based variation in the code snippe</w:t>
+      </w:r>
+      <w:r>
+        <w:rPr>
+          <w:rFonts w:ascii="Times New Roman" w:hAnsi="Times New Roman" w:cs="Times New Roman"/>
+        </w:rPr>
+        <w:t>t.</w:t>
+      </w:r>
+      <w:r>
+        <w:rPr>
+          <w:rFonts w:ascii="Times New Roman" w:hAnsi="Times New Roman" w:cs="Times New Roman"/>
+          <w:noProof/>
         </w:rPr>
         <w:drawing>
           <wp:inline distT="0" distB="0" distL="0" distR="0" wp14:anchorId="5052F84B" wp14:editId="647E8E2E">
@@ -642,6 +644,7 @@
       <w:r>
         <w:rPr>
           <w:rFonts w:ascii="Times New Roman" w:hAnsi="Times New Roman" w:cs="Times New Roman"/>
+          <w:noProof/>
         </w:rPr>
         <w:lastRenderedPageBreak/>
         <w:drawing>
@@ -712,6 +715,7 @@
       <w:r>
         <w:rPr>
           <w:rFonts w:ascii="Times New Roman" w:hAnsi="Times New Roman" w:cs="Times New Roman"/>
+          <w:noProof/>
         </w:rPr>
         <w:drawing>
           <wp:inline distT="0" distB="0" distL="0" distR="0" wp14:anchorId="3C8207B0" wp14:editId="2F302229">
@@ -785,6 +789,7 @@
       <w:r>
         <w:rPr>
           <w:rFonts w:ascii="Times New Roman" w:hAnsi="Times New Roman" w:cs="Times New Roman"/>
+          <w:noProof/>
         </w:rPr>
         <w:lastRenderedPageBreak/>
         <w:drawing>
@@ -859,6 +864,7 @@
       <w:r>
         <w:rPr>
           <w:rFonts w:ascii="Times New Roman" w:hAnsi="Times New Roman" w:cs="Times New Roman"/>
+          <w:noProof/>
         </w:rPr>
         <w:drawing>
           <wp:inline distT="0" distB="0" distL="0" distR="0" wp14:anchorId="69E3879A" wp14:editId="24B681D6">
@@ -932,6 +938,7 @@
       <w:r>
         <w:rPr>
           <w:rFonts w:ascii="Times New Roman" w:hAnsi="Times New Roman" w:cs="Times New Roman"/>
+          <w:noProof/>
         </w:rPr>
         <w:lastRenderedPageBreak/>
         <w:drawing>
@@ -1006,6 +1013,7 @@
       <w:r>
         <w:rPr>
           <w:rFonts w:ascii="Times New Roman" w:hAnsi="Times New Roman" w:cs="Times New Roman"/>
+          <w:noProof/>
         </w:rPr>
         <w:drawing>
           <wp:inline distT="0" distB="0" distL="0" distR="0" wp14:anchorId="25845117" wp14:editId="2CDE4992">
@@ -1094,203 +1102,184 @@
           <w:bCs/>
         </w:rPr>
         <w:lastRenderedPageBreak/>
-        <w:t>Postman App API:</w:t>
-      </w:r>
-    </w:p>
-    <w:p>
-      <w:pPr>
-        <w:spacing w:line="360" w:lineRule="auto"/>
-        <w:jc w:val="both"/>
-        <w:rPr>
-          <w:rFonts w:ascii="Times New Roman" w:hAnsi="Times New Roman" w:cs="Times New Roman"/>
-        </w:rPr>
-      </w:pPr>
-      <w:r>
-        <w:rPr>
-          <w:rFonts w:ascii="Times New Roman" w:hAnsi="Times New Roman" w:cs="Times New Roman"/>
-        </w:rPr>
-        <w:t xml:space="preserve">In the next part we explore how the POSTMAN app helps to retrieve the </w:t>
-      </w:r>
-      <w:r>
-        <w:rPr>
-          <w:rFonts w:ascii="Times New Roman" w:hAnsi="Times New Roman" w:cs="Times New Roman"/>
-        </w:rPr>
-        <w:t>answers we need using the AI Agent built.</w:t>
-      </w:r>
-    </w:p>
-    <w:p>
-      <w:pPr>
-        <w:spacing w:line="360" w:lineRule="auto"/>
-        <w:jc w:val="both"/>
-        <w:rPr>
-          <w:rFonts w:ascii="Times New Roman" w:hAnsi="Times New Roman" w:cs="Times New Roman"/>
-          <w:b/>
-          <w:bCs/>
-        </w:rPr>
-      </w:pPr>
-      <w:r>
-        <w:rPr>
-          <w:rFonts w:ascii="Times New Roman" w:hAnsi="Times New Roman" w:cs="Times New Roman"/>
-          <w:b/>
-          <w:bCs/>
-        </w:rPr>
-        <w:t>Server Setup</w:t>
-      </w:r>
-    </w:p>
-    <w:p>
-      <w:pPr>
-        <w:spacing w:line="360" w:lineRule="auto"/>
-        <w:jc w:val="both"/>
-        <w:rPr>
-          <w:rFonts w:ascii="Times New Roman" w:hAnsi="Times New Roman" w:cs="Times New Roman"/>
-        </w:rPr>
-      </w:pPr>
-      <w:r>
-        <w:rPr>
-          <w:rFonts w:ascii="Times New Roman" w:hAnsi="Times New Roman" w:cs="Times New Roman"/>
-        </w:rPr>
-        <w:t>Before testing the API in Postman, you must ensure that your FastAPI server is running. This is achieved by starting the server with Uvicorn using a command like uvicorn agent:app --host 127.0.0.1 --port 8000 --reload in your terminal. This command launches the server on your local machine at 127.0.0.1:8000, which prepares the backend to accept incoming requests.</w:t>
-      </w:r>
-    </w:p>
-    <w:p>
-      <w:pPr>
-        <w:spacing w:line="360" w:lineRule="auto"/>
-        <w:jc w:val="both"/>
-        <w:rPr>
-          <w:rFonts w:ascii="Times New Roman" w:hAnsi="Times New Roman" w:cs="Times New Roman"/>
-          <w:b/>
-          <w:bCs/>
-        </w:rPr>
-      </w:pPr>
-      <w:r>
-        <w:rPr>
-          <w:rFonts w:ascii="Times New Roman" w:hAnsi="Times New Roman" w:cs="Times New Roman"/>
-          <w:b/>
-          <w:bCs/>
-        </w:rPr>
-        <w:t>Creating a New Request in Postman</w:t>
-      </w:r>
-    </w:p>
-    <w:p>
-      <w:pPr>
-        <w:spacing w:line="360" w:lineRule="auto"/>
-        <w:jc w:val="both"/>
-        <w:rPr>
-          <w:rFonts w:ascii="Times New Roman" w:hAnsi="Times New Roman" w:cs="Times New Roman"/>
-        </w:rPr>
-      </w:pPr>
-      <w:r>
-        <w:rPr>
-          <w:rFonts w:ascii="Times New Roman" w:hAnsi="Times New Roman" w:cs="Times New Roman"/>
-        </w:rPr>
-        <w:t xml:space="preserve">After starting the server, open Postman to create a new API request. In Postman, select the option to create a new request, and set the HTTP method to </w:t>
-      </w:r>
-      <w:r>
-        <w:rPr>
-          <w:rFonts w:ascii="Times New Roman" w:hAnsi="Times New Roman" w:cs="Times New Roman"/>
-          <w:b/>
-          <w:bCs/>
-        </w:rPr>
-        <w:t>POST</w:t>
-      </w:r>
-      <w:r>
-        <w:rPr>
-          <w:rFonts w:ascii="Times New Roman" w:hAnsi="Times New Roman" w:cs="Times New Roman"/>
-        </w:rPr>
-        <w:t>. You then provide the URL http://127.0.0.1:8000/query in the address field, ensuring that the request is routed to the correct endpoint that processes queries on your API.</w:t>
-      </w:r>
-    </w:p>
-    <w:p>
-      <w:pPr>
-        <w:spacing w:line="360" w:lineRule="auto"/>
-        <w:jc w:val="both"/>
-        <w:rPr>
-          <w:rFonts w:ascii="Times New Roman" w:hAnsi="Times New Roman" w:cs="Times New Roman"/>
-          <w:b/>
-          <w:bCs/>
-        </w:rPr>
-      </w:pPr>
-      <w:r>
-        <w:rPr>
-          <w:rFonts w:ascii="Times New Roman" w:hAnsi="Times New Roman" w:cs="Times New Roman"/>
-          <w:b/>
-          <w:bCs/>
-        </w:rPr>
-        <w:t>Setting Request Headers</w:t>
-      </w:r>
-    </w:p>
-    <w:p>
-      <w:pPr>
-        <w:spacing w:line="360" w:lineRule="auto"/>
-        <w:jc w:val="both"/>
-        <w:rPr>
-          <w:rFonts w:ascii="Times New Roman" w:hAnsi="Times New Roman" w:cs="Times New Roman"/>
-        </w:rPr>
-      </w:pPr>
-      <w:r>
-        <w:rPr>
-          <w:rFonts w:ascii="Times New Roman" w:hAnsi="Times New Roman" w:cs="Times New Roman"/>
-        </w:rPr>
-        <w:t>Within Postman, navigate to the "Headers" tab and add a header with the key Content-Type and the value application/</w:t>
-      </w:r>
-      <w:r>
-        <w:rPr>
-          <w:rFonts w:ascii="Times New Roman" w:hAnsi="Times New Roman" w:cs="Times New Roman"/>
-        </w:rPr>
-        <w:t>Json</w:t>
-      </w:r>
-      <w:r>
-        <w:rPr>
-          <w:rFonts w:ascii="Times New Roman" w:hAnsi="Times New Roman" w:cs="Times New Roman"/>
-        </w:rPr>
-        <w:t>. This header is crucial because it informs the server that the payload being sent is formatted in JSON, ensuring the FastAPI server can correctly parse the incoming data.</w:t>
-      </w:r>
-    </w:p>
-    <w:p>
-      <w:pPr>
-        <w:spacing w:line="360" w:lineRule="auto"/>
-        <w:jc w:val="both"/>
-        <w:rPr>
-          <w:rFonts w:ascii="Times New Roman" w:hAnsi="Times New Roman" w:cs="Times New Roman"/>
-          <w:b/>
-          <w:bCs/>
-        </w:rPr>
-      </w:pPr>
-      <w:r>
-        <w:rPr>
-          <w:rFonts w:ascii="Times New Roman" w:hAnsi="Times New Roman" w:cs="Times New Roman"/>
-          <w:b/>
-          <w:bCs/>
-        </w:rPr>
-        <w:t>Defining the Request Body</w:t>
-      </w:r>
-    </w:p>
-    <w:p>
-      <w:pPr>
-        <w:spacing w:line="360" w:lineRule="auto"/>
-        <w:jc w:val="both"/>
-        <w:rPr>
-          <w:rFonts w:ascii="Times New Roman" w:hAnsi="Times New Roman" w:cs="Times New Roman"/>
-        </w:rPr>
-      </w:pPr>
-      <w:r>
-        <w:rPr>
-          <w:rFonts w:ascii="Times New Roman" w:hAnsi="Times New Roman" w:cs="Times New Roman"/>
-        </w:rPr>
-        <w:t>Switch to the "Body" tab in Postman and select the "raw" option, making sure to set the format to JSON from the dropdown menu. Here, you enter the JSON payload according to the QueryRequest model defined in the code. For example, a valid payload might look like this:</w:t>
-      </w:r>
-    </w:p>
-    <w:p>
-      <w:pPr>
-        <w:spacing w:line="360" w:lineRule="auto"/>
-        <w:jc w:val="both"/>
-        <w:rPr>
-          <w:rFonts w:ascii="Times New Roman" w:hAnsi="Times New Roman" w:cs="Times New Roman"/>
-        </w:rPr>
-      </w:pPr>
-      <w:r>
-        <w:rPr>
-          <w:rFonts w:ascii="Times New Roman" w:hAnsi="Times New Roman" w:cs="Times New Roman"/>
+        <w:t xml:space="preserve">Postman App API: </w:t>
+      </w:r>
+    </w:p>
+    <w:p>
+      <w:pPr>
+        <w:spacing w:line="360" w:lineRule="auto"/>
+        <w:jc w:val="both"/>
+        <w:rPr>
+          <w:rFonts w:ascii="Times New Roman" w:hAnsi="Times New Roman" w:cs="Times New Roman"/>
+        </w:rPr>
+      </w:pPr>
+      <w:r>
+        <w:rPr>
+          <w:rFonts w:ascii="Times New Roman" w:hAnsi="Times New Roman" w:cs="Times New Roman"/>
+        </w:rPr>
+        <w:t>This section demonstrates how the POSTMAN app utilizes its built AI Agent to obtain necessary answers.</w:t>
+      </w:r>
+    </w:p>
+    <w:p>
+      <w:pPr>
+        <w:spacing w:line="360" w:lineRule="auto"/>
+        <w:jc w:val="both"/>
+        <w:rPr>
+          <w:rFonts w:ascii="Times New Roman" w:hAnsi="Times New Roman" w:cs="Times New Roman"/>
+          <w:b/>
+          <w:bCs/>
+        </w:rPr>
+      </w:pPr>
+      <w:r>
+        <w:rPr>
+          <w:rFonts w:ascii="Times New Roman" w:hAnsi="Times New Roman" w:cs="Times New Roman"/>
+          <w:b/>
+          <w:bCs/>
+        </w:rPr>
+        <w:t xml:space="preserve">Server Setup </w:t>
+      </w:r>
+    </w:p>
+    <w:p>
+      <w:pPr>
+        <w:spacing w:line="360" w:lineRule="auto"/>
+        <w:jc w:val="both"/>
+        <w:rPr>
+          <w:rFonts w:ascii="Times New Roman" w:hAnsi="Times New Roman" w:cs="Times New Roman"/>
+        </w:rPr>
+      </w:pPr>
+      <w:r>
+        <w:rPr>
+          <w:rFonts w:ascii="Times New Roman" w:hAnsi="Times New Roman" w:cs="Times New Roman"/>
+        </w:rPr>
+        <w:t>You need to ensure your FastAPI server is active before you can test it with Postman. This is achieved by starting the server with Uvicorn using a command like uvicorn agent: To start your FastAPI server for testing with Postman use the terminal command uvicorn agent:app --host 127.0.0.1 --port 8000 --reload. This command launches the server on your local machine at 127.0.0.1</w:t>
+      </w:r>
+      <w:r>
+        <w:rPr>
+          <w:rFonts w:ascii="Times New Roman" w:hAnsi="Times New Roman" w:cs="Times New Roman"/>
+        </w:rPr>
+        <w:t>.1: The</w:t>
+      </w:r>
+      <w:r>
+        <w:rPr>
+          <w:rFonts w:ascii="Times New Roman" w:hAnsi="Times New Roman" w:cs="Times New Roman"/>
+        </w:rPr>
+        <w:t xml:space="preserve"> backend system becomes ready to process incoming requests when you launch the server at 127.0.0.1:8000.</w:t>
+      </w:r>
+    </w:p>
+    <w:p>
+      <w:pPr>
+        <w:spacing w:line="360" w:lineRule="auto"/>
+        <w:jc w:val="both"/>
+        <w:rPr>
+          <w:rFonts w:ascii="Times New Roman" w:hAnsi="Times New Roman" w:cs="Times New Roman"/>
+          <w:b/>
+          <w:bCs/>
+        </w:rPr>
+      </w:pPr>
+      <w:r>
+        <w:rPr>
+          <w:rFonts w:ascii="Times New Roman" w:hAnsi="Times New Roman" w:cs="Times New Roman"/>
+          <w:b/>
+          <w:bCs/>
+        </w:rPr>
+        <w:t xml:space="preserve">Creating a New Request in Postman </w:t>
+      </w:r>
+    </w:p>
+    <w:p>
+      <w:pPr>
+        <w:spacing w:line="360" w:lineRule="auto"/>
+        <w:jc w:val="both"/>
+        <w:rPr>
+          <w:rFonts w:ascii="Times New Roman" w:hAnsi="Times New Roman" w:cs="Times New Roman"/>
+        </w:rPr>
+      </w:pPr>
+      <w:r>
+        <w:rPr>
+          <w:rFonts w:ascii="Times New Roman" w:hAnsi="Times New Roman" w:cs="Times New Roman"/>
+        </w:rPr>
+        <w:t>Once the server starts running you can proceed to open Postman to make a new API request. Launch Postman to initiate a new request and choose POST as the HTTP method. You then provide the URL http: Enter http://127.0.0.1:8000/query in the address field to direct your request to the appropriate query processing endpoint of your API.</w:t>
+      </w:r>
+    </w:p>
+    <w:p>
+      <w:pPr>
+        <w:spacing w:line="360" w:lineRule="auto"/>
+        <w:jc w:val="both"/>
+        <w:rPr>
+          <w:rFonts w:ascii="Times New Roman" w:hAnsi="Times New Roman" w:cs="Times New Roman"/>
+          <w:b/>
+          <w:bCs/>
+        </w:rPr>
+      </w:pPr>
+      <w:r>
+        <w:rPr>
+          <w:rFonts w:ascii="Times New Roman" w:hAnsi="Times New Roman" w:cs="Times New Roman"/>
+          <w:b/>
+          <w:bCs/>
+        </w:rPr>
+        <w:t xml:space="preserve">Setting Request Headers </w:t>
+      </w:r>
+    </w:p>
+    <w:p>
+      <w:pPr>
+        <w:spacing w:line="360" w:lineRule="auto"/>
+        <w:jc w:val="both"/>
+        <w:rPr>
+          <w:rFonts w:ascii="Times New Roman" w:hAnsi="Times New Roman" w:cs="Times New Roman"/>
+        </w:rPr>
+      </w:pPr>
+      <w:r>
+        <w:rPr>
+          <w:rFonts w:ascii="Times New Roman" w:hAnsi="Times New Roman" w:cs="Times New Roman"/>
+        </w:rPr>
+        <w:t>Go to the "Headers" tab within Postman to add a header with Content-Type as the key and application/Json as the value. The header plays a critical role by directing the server to recognize the JSON format of the incoming payload so that FastAPI handles data parsing correctly.</w:t>
+      </w:r>
+    </w:p>
+    <w:p>
+      <w:pPr>
+        <w:spacing w:line="360" w:lineRule="auto"/>
+        <w:jc w:val="both"/>
+        <w:rPr>
+          <w:rFonts w:ascii="Times New Roman" w:hAnsi="Times New Roman" w:cs="Times New Roman"/>
+          <w:b/>
+          <w:bCs/>
+        </w:rPr>
+      </w:pPr>
+      <w:r>
+        <w:rPr>
+          <w:rFonts w:ascii="Times New Roman" w:hAnsi="Times New Roman" w:cs="Times New Roman"/>
+          <w:b/>
+          <w:bCs/>
+        </w:rPr>
+        <w:t xml:space="preserve">Defining the Request Body </w:t>
+      </w:r>
+    </w:p>
+    <w:p>
+      <w:pPr>
+        <w:spacing w:line="360" w:lineRule="auto"/>
+        <w:jc w:val="both"/>
+        <w:rPr>
+          <w:rFonts w:ascii="Times New Roman" w:hAnsi="Times New Roman" w:cs="Times New Roman"/>
+        </w:rPr>
+      </w:pPr>
+      <w:r>
+        <w:rPr>
+          <w:rFonts w:ascii="Times New Roman" w:hAnsi="Times New Roman" w:cs="Times New Roman"/>
+        </w:rPr>
+        <w:t>Open the "Body" tab in Postman and pick the "raw" choice while ensuring you select JSON from the format dropdown. You should enter the JSON payload here based on the QueryRequest model specification from the code. Here is an example of a valid payload:</w:t>
+      </w:r>
+    </w:p>
+    <w:p>
+      <w:pPr>
+        <w:spacing w:line="360" w:lineRule="auto"/>
+        <w:jc w:val="both"/>
+        <w:rPr>
+          <w:rFonts w:ascii="Times New Roman" w:hAnsi="Times New Roman" w:cs="Times New Roman"/>
+        </w:rPr>
+      </w:pPr>
+      <w:r>
+        <w:rPr>
+          <w:rFonts w:ascii="Times New Roman" w:hAnsi="Times New Roman" w:cs="Times New Roman"/>
+          <w:noProof/>
         </w:rPr>
         <w:lastRenderedPageBreak/>
         <w:drawing>
@@ -1342,146 +1331,209 @@
         <w:rPr>
           <w:rFonts w:ascii="Times New Roman" w:hAnsi="Times New Roman" w:cs="Times New Roman"/>
         </w:rPr>
-        <w:t xml:space="preserve">This JSON structure supplies the necessary data, where the "query" field is </w:t>
-      </w:r>
-      <w:r>
-        <w:rPr>
-          <w:rFonts w:ascii="Times New Roman" w:hAnsi="Times New Roman" w:cs="Times New Roman"/>
-        </w:rPr>
-        <w:t>mandatory,</w:t>
-      </w:r>
-      <w:r>
-        <w:rPr>
-          <w:rFonts w:ascii="Times New Roman" w:hAnsi="Times New Roman" w:cs="Times New Roman"/>
-        </w:rPr>
-        <w:t xml:space="preserve"> and "session_id" is optional for maintaining context in multi-turn conversations.</w:t>
-      </w:r>
-    </w:p>
-    <w:p>
-      <w:pPr>
-        <w:spacing w:line="360" w:lineRule="auto"/>
-        <w:jc w:val="both"/>
-        <w:rPr>
-          <w:rFonts w:ascii="Times New Roman" w:hAnsi="Times New Roman" w:cs="Times New Roman"/>
-          <w:b/>
-          <w:bCs/>
-        </w:rPr>
-      </w:pPr>
-      <w:r>
-        <w:rPr>
-          <w:rFonts w:ascii="Times New Roman" w:hAnsi="Times New Roman" w:cs="Times New Roman"/>
-          <w:b/>
-          <w:bCs/>
-        </w:rPr>
-        <w:t xml:space="preserve">Sending the Request </w:t>
-      </w:r>
-    </w:p>
-    <w:p>
-      <w:pPr>
-        <w:spacing w:line="360" w:lineRule="auto"/>
-        <w:jc w:val="both"/>
-        <w:rPr>
-          <w:rFonts w:ascii="Times New Roman" w:hAnsi="Times New Roman" w:cs="Times New Roman"/>
-        </w:rPr>
-      </w:pPr>
-      <w:r>
-        <w:rPr>
-          <w:rFonts w:ascii="Times New Roman" w:hAnsi="Times New Roman" w:cs="Times New Roman"/>
-        </w:rPr>
-        <w:t>After configuring the URL headers and request body correctly, you need to click the Send button within Postman. The action forwards your request to the active FastAPI server. The server first confirms that the JSON payload is valid before starting its internal operations which include document retrieval and confidence score calculation alongside structured data integration to produce an answer.</w:t>
-      </w:r>
-    </w:p>
-    <w:p>
-      <w:pPr>
-        <w:spacing w:line="360" w:lineRule="auto"/>
-        <w:jc w:val="both"/>
-        <w:rPr>
-          <w:rFonts w:ascii="Times New Roman" w:hAnsi="Times New Roman" w:cs="Times New Roman"/>
-          <w:b/>
-          <w:bCs/>
-        </w:rPr>
-      </w:pPr>
-      <w:r>
-        <w:rPr>
-          <w:rFonts w:ascii="Times New Roman" w:hAnsi="Times New Roman" w:cs="Times New Roman"/>
-          <w:b/>
-          <w:bCs/>
-        </w:rPr>
-        <w:t xml:space="preserve">Processing the Request on the Server </w:t>
-      </w:r>
-    </w:p>
-    <w:p>
-      <w:pPr>
-        <w:spacing w:line="360" w:lineRule="auto"/>
-        <w:jc w:val="both"/>
-        <w:rPr>
-          <w:rFonts w:ascii="Times New Roman" w:hAnsi="Times New Roman" w:cs="Times New Roman"/>
-        </w:rPr>
-      </w:pPr>
-      <w:r>
-        <w:rPr>
-          <w:rFonts w:ascii="Times New Roman" w:hAnsi="Times New Roman" w:cs="Times New Roman"/>
-        </w:rPr>
-        <w:t>The server API processes incoming queries by asynchronously fetching relevant documents from a vector database through the ChromaDBRetriever class. The system calculates a composite confidence score from document scores and merges structured data like product details into a single context string. The system merges the original query with the created context string before sending it to the OpenAI API with the GPT-4 model to generate a detailed response. During operation the server maintains records of essential processing steps and addresses any errors that arise smoothly.</w:t>
-      </w:r>
-    </w:p>
-    <w:p>
-      <w:pPr>
-        <w:spacing w:line="360" w:lineRule="auto"/>
-        <w:jc w:val="both"/>
-        <w:rPr>
-          <w:rFonts w:ascii="Times New Roman" w:hAnsi="Times New Roman" w:cs="Times New Roman"/>
-          <w:b/>
-          <w:bCs/>
-        </w:rPr>
-      </w:pPr>
-      <w:r>
-        <w:rPr>
-          <w:rFonts w:ascii="Times New Roman" w:hAnsi="Times New Roman" w:cs="Times New Roman"/>
-          <w:b/>
-          <w:bCs/>
-        </w:rPr>
-        <w:t xml:space="preserve">Reviewing the Response </w:t>
-      </w:r>
-    </w:p>
-    <w:p>
-      <w:pPr>
-        <w:spacing w:line="360" w:lineRule="auto"/>
-        <w:jc w:val="both"/>
-        <w:rPr>
-          <w:rFonts w:ascii="Times New Roman" w:hAnsi="Times New Roman" w:cs="Times New Roman"/>
-        </w:rPr>
-      </w:pPr>
-      <w:r>
-        <w:rPr>
-          <w:rFonts w:ascii="Times New Roman" w:hAnsi="Times New Roman" w:cs="Times New Roman"/>
-        </w:rPr>
-        <w:t xml:space="preserve">The API produces a JSON response following the QueryResponse model after processing. When viewing results in Postman you find a JSON response that holds the generated answer and includes the confidence score of document relevance along with follow-up questions. The review process demonstrates that the system executed all tasks properly from document collection through to final </w:t>
-      </w:r>
-      <w:r>
-        <w:rPr>
-          <w:rFonts w:ascii="Times New Roman" w:hAnsi="Times New Roman" w:cs="Times New Roman"/>
+        <w:t>The JSON format requires a mandatory "query" field with an optional "session_id" that helps maintain conversation context across multiple turns.</w:t>
+      </w:r>
+    </w:p>
+    <w:p>
+      <w:pPr>
+        <w:spacing w:line="360" w:lineRule="auto"/>
+        <w:jc w:val="both"/>
+        <w:rPr>
+          <w:rFonts w:ascii="Times New Roman" w:hAnsi="Times New Roman" w:cs="Times New Roman"/>
+          <w:b/>
+          <w:bCs/>
+        </w:rPr>
+      </w:pPr>
+      <w:r>
+        <w:rPr>
+          <w:rFonts w:ascii="Times New Roman" w:hAnsi="Times New Roman" w:cs="Times New Roman"/>
+          <w:b/>
+          <w:bCs/>
+        </w:rPr>
+        <w:t>Sending the Request</w:t>
+      </w:r>
+      <w:r>
+        <w:rPr>
+          <w:rFonts w:ascii="Times New Roman" w:hAnsi="Times New Roman" w:cs="Times New Roman"/>
+          <w:b/>
+          <w:bCs/>
+        </w:rPr>
+        <w:t>:</w:t>
+      </w:r>
+      <w:r>
+        <w:rPr>
+          <w:rFonts w:ascii="Times New Roman" w:hAnsi="Times New Roman" w:cs="Times New Roman"/>
+          <w:b/>
+          <w:bCs/>
+        </w:rPr>
+        <w:t xml:space="preserve"> </w:t>
+      </w:r>
+    </w:p>
+    <w:p>
+      <w:pPr>
+        <w:spacing w:line="360" w:lineRule="auto"/>
+        <w:jc w:val="both"/>
+        <w:rPr>
+          <w:rFonts w:ascii="Times New Roman" w:hAnsi="Times New Roman" w:cs="Times New Roman"/>
+        </w:rPr>
+      </w:pPr>
+      <w:r>
+        <w:rPr>
+          <w:rFonts w:ascii="Times New Roman" w:hAnsi="Times New Roman" w:cs="Times New Roman"/>
+        </w:rPr>
+        <w:t>You must click the Send button in Postman once you have properly set up the URL headers and the request body. The action sends your request to the currently active FastAPI server. After validating the JSON payload the server initiates its internal operations which involve document retrieval and confidence score calculation as well as structured data integration to generate an answer.</w:t>
+      </w:r>
+    </w:p>
+    <w:p>
+      <w:pPr>
+        <w:spacing w:line="360" w:lineRule="auto"/>
+        <w:jc w:val="both"/>
+        <w:rPr>
+          <w:rFonts w:ascii="Times New Roman" w:hAnsi="Times New Roman" w:cs="Times New Roman"/>
+          <w:b/>
+          <w:bCs/>
+        </w:rPr>
+      </w:pPr>
+      <w:r>
+        <w:rPr>
+          <w:rFonts w:ascii="Times New Roman" w:hAnsi="Times New Roman" w:cs="Times New Roman"/>
+          <w:b/>
+          <w:bCs/>
+        </w:rPr>
+        <w:t>Processing the Request on the Server</w:t>
+      </w:r>
+      <w:r>
+        <w:rPr>
+          <w:rFonts w:ascii="Times New Roman" w:hAnsi="Times New Roman" w:cs="Times New Roman"/>
+          <w:b/>
+          <w:bCs/>
+        </w:rPr>
+        <w:t>:</w:t>
+      </w:r>
+      <w:r>
+        <w:rPr>
+          <w:rFonts w:ascii="Times New Roman" w:hAnsi="Times New Roman" w:cs="Times New Roman"/>
+          <w:b/>
+          <w:bCs/>
+        </w:rPr>
+        <w:t xml:space="preserve"> </w:t>
+      </w:r>
+    </w:p>
+    <w:p>
+      <w:pPr>
+        <w:spacing w:line="360" w:lineRule="auto"/>
+        <w:jc w:val="both"/>
+        <w:rPr>
+          <w:rFonts w:ascii="Times New Roman" w:hAnsi="Times New Roman" w:cs="Times New Roman"/>
+        </w:rPr>
+      </w:pPr>
+      <w:r>
+        <w:rPr>
+          <w:rFonts w:ascii="Times New Roman" w:hAnsi="Times New Roman" w:cs="Times New Roman"/>
+        </w:rPr>
+        <w:t xml:space="preserve">The server API uses the ChromaDBRetriever class to asynchronously retrieve relevant documents from a vector database when processing incoming queries. Document scores are used to calculate a composite confidence score which the system integrates with structured product details into one unified context string. Before </w:t>
+      </w:r>
+      <w:r>
+        <w:rPr>
+          <w:rFonts w:ascii="Times New Roman" w:hAnsi="Times New Roman" w:cs="Times New Roman"/>
+        </w:rPr>
+        <w:t>sending it</w:t>
+      </w:r>
+      <w:r>
+        <w:rPr>
+          <w:rFonts w:ascii="Times New Roman" w:hAnsi="Times New Roman" w:cs="Times New Roman"/>
+        </w:rPr>
+        <w:t xml:space="preserve"> to OpenAI API with GPT-4 model for response generation the system combines the query with the constructed context string. The server tracks fundamental processing stages and manages errors effectively during its operational period.</w:t>
+      </w:r>
+    </w:p>
+    <w:p>
+      <w:pPr>
+        <w:spacing w:line="360" w:lineRule="auto"/>
+        <w:jc w:val="both"/>
+        <w:rPr>
+          <w:rFonts w:ascii="Times New Roman" w:hAnsi="Times New Roman" w:cs="Times New Roman"/>
+          <w:b/>
+          <w:bCs/>
+        </w:rPr>
+      </w:pPr>
+      <w:r>
+        <w:rPr>
+          <w:rFonts w:ascii="Times New Roman" w:hAnsi="Times New Roman" w:cs="Times New Roman"/>
+          <w:b/>
+          <w:bCs/>
+        </w:rPr>
+        <w:t>Reviewing the Response</w:t>
+      </w:r>
+      <w:r>
+        <w:rPr>
+          <w:rFonts w:ascii="Times New Roman" w:hAnsi="Times New Roman" w:cs="Times New Roman"/>
+          <w:b/>
+          <w:bCs/>
+        </w:rPr>
+        <w:t>:</w:t>
+      </w:r>
+      <w:r>
+        <w:rPr>
+          <w:rFonts w:ascii="Times New Roman" w:hAnsi="Times New Roman" w:cs="Times New Roman"/>
+          <w:b/>
+          <w:bCs/>
+        </w:rPr>
+        <w:t xml:space="preserve"> </w:t>
+      </w:r>
+    </w:p>
+    <w:p>
+      <w:pPr>
+        <w:spacing w:line="360" w:lineRule="auto"/>
+        <w:jc w:val="both"/>
+        <w:rPr>
+          <w:rFonts w:ascii="Times New Roman" w:hAnsi="Times New Roman" w:cs="Times New Roman"/>
+        </w:rPr>
+      </w:pPr>
+      <w:r>
+        <w:rPr>
+          <w:rFonts w:ascii="Times New Roman" w:hAnsi="Times New Roman" w:cs="Times New Roman"/>
+        </w:rPr>
+        <w:t>After processing the API generates a JSON response that follows the QueryResponse model. The JSON response in Postman displays both the generated answer and confidence scores for document relevance as well as follow-up questions. The review process shows proper execution of all system tasks starting from document collection up to the final stage.</w:t>
+      </w:r>
+      <w:r>
+        <w:rPr>
+          <w:rFonts w:ascii="Times New Roman" w:hAnsi="Times New Roman" w:cs="Times New Roman"/>
+        </w:rPr>
+        <w:t xml:space="preserve"> </w:t>
+      </w:r>
+      <w:r>
+        <w:rPr>
+          <w:rFonts w:ascii="Times New Roman" w:hAnsi="Times New Roman" w:cs="Times New Roman"/>
+        </w:rPr>
+        <w:t>response creation. Postman shows the correct HTTP error codes defined by the API when errors happen.</w:t>
+      </w:r>
+    </w:p>
+    <w:p>
+      <w:pPr>
+        <w:spacing w:line="360" w:lineRule="auto"/>
+        <w:jc w:val="both"/>
+        <w:rPr>
+          <w:rFonts w:ascii="Times New Roman" w:hAnsi="Times New Roman" w:cs="Times New Roman"/>
+        </w:rPr>
+      </w:pPr>
+    </w:p>
+    <w:p>
+      <w:pPr>
+        <w:spacing w:line="360" w:lineRule="auto"/>
+        <w:jc w:val="both"/>
+        <w:rPr>
+          <w:rFonts w:ascii="Times New Roman" w:hAnsi="Times New Roman" w:cs="Times New Roman"/>
+          <w:b/>
+          <w:bCs/>
+        </w:rPr>
+      </w:pPr>
+      <w:r>
+        <w:rPr>
+          <w:rFonts w:ascii="Times New Roman" w:hAnsi="Times New Roman" w:cs="Times New Roman"/>
+          <w:b/>
+          <w:bCs/>
         </w:rPr>
         <w:lastRenderedPageBreak/>
-        <w:t>response creation. Postman shows the correct HTTP error codes defined by the API when errors happen.</w:t>
-      </w:r>
-    </w:p>
-    <w:p>
-      <w:pPr>
-        <w:spacing w:line="360" w:lineRule="auto"/>
-        <w:jc w:val="both"/>
-        <w:rPr>
-          <w:rFonts w:ascii="Times New Roman" w:hAnsi="Times New Roman" w:cs="Times New Roman"/>
-          <w:b/>
-          <w:bCs/>
-        </w:rPr>
-      </w:pPr>
-      <w:r>
-        <w:rPr>
-          <w:rFonts w:ascii="Times New Roman" w:hAnsi="Times New Roman" w:cs="Times New Roman"/>
-          <w:b/>
-          <w:bCs/>
-        </w:rPr>
         <w:t xml:space="preserve">Response </w:t>
       </w:r>
       <w:r>
@@ -1521,6 +1573,7 @@
       <w:r>
         <w:rPr>
           <w:rFonts w:ascii="Times New Roman" w:hAnsi="Times New Roman" w:cs="Times New Roman"/>
+          <w:noProof/>
         </w:rPr>
         <w:drawing>
           <wp:inline distT="0" distB="0" distL="0" distR="0" wp14:anchorId="52BFFEB2" wp14:editId="68A126D7">
@@ -1570,6 +1623,7 @@
       <w:r>
         <w:rPr>
           <w:rFonts w:ascii="Times New Roman" w:hAnsi="Times New Roman" w:cs="Times New Roman"/>
+          <w:noProof/>
         </w:rPr>
         <w:drawing>
           <wp:inline distT="0" distB="0" distL="0" distR="0" wp14:anchorId="4DD82227" wp14:editId="78532827">
@@ -1655,36 +1709,51 @@
         <w:rPr>
           <w:rFonts w:ascii="Times New Roman" w:hAnsi="Times New Roman" w:cs="Times New Roman"/>
         </w:rPr>
-        <w:t xml:space="preserve">A major development problem involved combining unstructured review text with structured product information. Since product names were absent from the initial dummy data the ingestion process required enhancement to pull this information from the CSV file. To solve the problem we updated ingestion and integration </w:t>
-      </w:r>
-      <w:r>
-        <w:rPr>
-          <w:rFonts w:ascii="Times New Roman" w:hAnsi="Times New Roman" w:cs="Times New Roman"/>
-        </w:rPr>
-        <w:t>functions,</w:t>
-      </w:r>
-      <w:r>
-        <w:rPr>
-          <w:rFonts w:ascii="Times New Roman" w:hAnsi="Times New Roman" w:cs="Times New Roman"/>
-        </w:rPr>
-        <w:t xml:space="preserve"> so they used a new key named "product_name" and implemented try-except blocks to manage missing keys without errors. We needed to build resilience into our external API calls to GPT-4. The generate_gpt4_response function incorporated a retry loop with exponential backoff to address this issue. The code extensively implemented </w:t>
+        <w:t xml:space="preserve">The key development challenge was merging freeform review content with organized product details. The ingestion process required enhancements because product names did not appear in the initial dummy data and needed extraction from the CSV file. The solution involved updating ingestion and integration functions to use a new key "product_name" while implementing try-except blocks to avoid errors when keys were missing. Our external API </w:t>
+      </w:r>
+      <w:r>
+        <w:rPr>
+          <w:rFonts w:ascii="Times New Roman" w:hAnsi="Times New Roman" w:cs="Times New Roman"/>
+        </w:rPr>
+        <w:t>requests</w:t>
+      </w:r>
+      <w:r>
+        <w:rPr>
+          <w:rFonts w:ascii="Times New Roman" w:hAnsi="Times New Roman" w:cs="Times New Roman"/>
+        </w:rPr>
+        <w:t xml:space="preserve"> GPT-4 </w:t>
+      </w:r>
+      <w:r>
+        <w:rPr>
+          <w:rFonts w:ascii="Times New Roman" w:hAnsi="Times New Roman" w:cs="Times New Roman"/>
+        </w:rPr>
+        <w:t>require</w:t>
+      </w:r>
+      <w:r>
+        <w:rPr>
+          <w:rFonts w:ascii="Times New Roman" w:hAnsi="Times New Roman" w:cs="Times New Roman"/>
+        </w:rPr>
+        <w:t xml:space="preserve"> improved resilience. The generate_gpt4_response function addressed issues by implementing a retry loop with exponential backoff. The code successfully integrated asynchronous operations for I/O processes </w:t>
+      </w:r>
+      <w:r>
+        <w:rPr>
+          <w:rFonts w:ascii="Times New Roman" w:hAnsi="Times New Roman" w:cs="Times New Roman"/>
+        </w:rPr>
+        <w:t>to</w:t>
+      </w:r>
+      <w:r>
+        <w:rPr>
+          <w:rFonts w:ascii="Times New Roman" w:hAnsi="Times New Roman" w:cs="Times New Roman"/>
+        </w:rPr>
+        <w:t xml:space="preserve"> avoid blocking while improving system responsiveness. Modular coding and </w:t>
       </w:r>
       <w:r>
         <w:rPr>
           <w:rFonts w:ascii="Times New Roman" w:hAnsi="Times New Roman" w:cs="Times New Roman"/>
         </w:rPr>
         <w:lastRenderedPageBreak/>
-        <w:t>asynchronous operations for I/O processes to prevent blocking and enhance system responsiveness. The agent became more robust and reliable because of these enhancements together with modular code organization and comprehensive logging.</w:t>
-      </w:r>
-    </w:p>
-    <w:p>
-      <w:pPr>
-        <w:spacing w:line="360" w:lineRule="auto"/>
-        <w:jc w:val="both"/>
-        <w:rPr>
-          <w:rFonts w:ascii="Times New Roman" w:hAnsi="Times New Roman" w:cs="Times New Roman"/>
-        </w:rPr>
-      </w:pPr>
+        <w:t>detailed logging along with various improvements made the agent function more reliably and robustly.</w:t>
+      </w:r>
     </w:p>
     <w:p>
       <w:pPr>
@@ -1724,7 +1793,31 @@
         <w:rPr>
           <w:rFonts w:ascii="Times New Roman" w:hAnsi="Times New Roman" w:cs="Times New Roman"/>
         </w:rPr>
-        <w:t>The system functions effectively to gather product reviews from Amazon data while transforming them into meaningful insights. However, further improvements are possible. Future retrieval accuracy and confidence levels will benefit from the implementation of advanced domain-specific embedding models. The use of advanced re-ranking through cross-encoders enhances answer precision by providing a richer context. The dialogue management system could develop capabilities for complex multi-turn conversations through the application of reinforcement learning which utilizes real-time user feedback for response refinement. By implementing performance optimizations such as data caching and batch processing for multiple queries we can decrease latency and enhance user experience during production.</w:t>
+        <w:t xml:space="preserve">The system effectively extracts product reviews from Amazon data and turns them into valuable insights. However, further improvements are possible. The introduction of advanced domain-specific embedding models will lead to better retrieval accuracy and increased confidence levels. Advanced cross-encoder re-ranking techniques improve answer accuracy by supplying enhanced contextual information. Reinforcement learning enables the dialogue management system to develop complex multi-turn conversation abilities through real-time user feedback which helps refine responses. The application of performance </w:t>
+      </w:r>
+      <w:r>
+        <w:rPr>
+          <w:rFonts w:ascii="Times New Roman" w:hAnsi="Times New Roman" w:cs="Times New Roman"/>
+        </w:rPr>
+        <w:t>optimizations,</w:t>
+      </w:r>
+      <w:r>
+        <w:rPr>
+          <w:rFonts w:ascii="Times New Roman" w:hAnsi="Times New Roman" w:cs="Times New Roman"/>
+        </w:rPr>
+        <w:t xml:space="preserve"> which include data caching alongside batch processing multiple </w:t>
+      </w:r>
+      <w:r>
+        <w:rPr>
+          <w:rFonts w:ascii="Times New Roman" w:hAnsi="Times New Roman" w:cs="Times New Roman"/>
+        </w:rPr>
+        <w:t>queries,</w:t>
+      </w:r>
+      <w:r>
+        <w:rPr>
+          <w:rFonts w:ascii="Times New Roman" w:hAnsi="Times New Roman" w:cs="Times New Roman"/>
+        </w:rPr>
+        <w:t xml:space="preserve"> helps decrease latency while simultaneously enhancing the user experience during production.</w:t>
       </w:r>
     </w:p>
     <w:p>
@@ -1766,20 +1859,26 @@
         <w:rPr>
           <w:rFonts w:ascii="Times New Roman" w:hAnsi="Times New Roman" w:cs="Times New Roman"/>
         </w:rPr>
-        <w:t xml:space="preserve">The </w:t>
-      </w:r>
-      <w:r>
-        <w:rPr>
-          <w:rFonts w:ascii="Times New Roman" w:hAnsi="Times New Roman" w:cs="Times New Roman"/>
-        </w:rPr>
-        <w:t>report a</w:t>
-      </w:r>
-      <w:r>
-        <w:rPr>
-          <w:rFonts w:ascii="Times New Roman" w:hAnsi="Times New Roman" w:cs="Times New Roman"/>
-        </w:rPr>
-        <w:t>nalysis presents an advanced RAG-enabled virtual assistant created to process e-commerce evaluations. The modular FastAPI framework combines advanced retrieval techniques and structured data processing with asynchronous operations and robust error handling to deliver real-time insights with rich context from Amazon reviews. The solution resolves the problem of information overload while creating groundwork for future improvements in embedding precision as well as dialogue management and system performance optimization. Through ongoing development efforts the agent will deliver progressively more precise and engaging personalized experiences to users.</w:t>
-      </w:r>
+        <w:t>The report analysis introduces an advanced RAG-enabled virtual assistant designed to evaluate e-commerce data. The modular FastAPI framework integrates advanced retrieval methods and structured data processing with asynchronous operations alongside robust error management to generate real-time insights with substantial context from Amazon reviews. The solution eliminates information overload while establishing foundational elements for increased precision and enhancements in dialogue management together with system performance optimization. Continual development work will enable the agent to provide users with increasingly accurate and captivating personalized experiences.</w:t>
+      </w:r>
+    </w:p>
+    <w:p>
+      <w:pPr>
+        <w:spacing w:line="360" w:lineRule="auto"/>
+        <w:jc w:val="both"/>
+        <w:rPr>
+          <w:rFonts w:ascii="Times New Roman" w:hAnsi="Times New Roman" w:cs="Times New Roman"/>
+        </w:rPr>
+      </w:pPr>
+    </w:p>
+    <w:p>
+      <w:pPr>
+        <w:spacing w:line="360" w:lineRule="auto"/>
+        <w:jc w:val="both"/>
+        <w:rPr>
+          <w:rFonts w:ascii="Times New Roman" w:hAnsi="Times New Roman" w:cs="Times New Roman"/>
+        </w:rPr>
+      </w:pPr>
     </w:p>
     <w:p>
       <w:pPr>
@@ -1826,46 +1925,74 @@
         <w:jc w:val="both"/>
         <w:rPr>
           <w:rFonts w:ascii="Times New Roman" w:hAnsi="Times New Roman" w:cs="Times New Roman"/>
-        </w:rPr>
-      </w:pPr>
-    </w:p>
-    <w:p>
-      <w:pPr>
-        <w:spacing w:line="360" w:lineRule="auto"/>
-        <w:jc w:val="both"/>
-        <w:rPr>
-          <w:rFonts w:ascii="Times New Roman" w:hAnsi="Times New Roman" w:cs="Times New Roman"/>
-          <w:b/>
-          <w:bCs/>
-        </w:rPr>
-      </w:pPr>
-    </w:p>
-    <w:p>
-      <w:pPr>
-        <w:spacing w:line="360" w:lineRule="auto"/>
-        <w:jc w:val="both"/>
-        <w:rPr>
-          <w:rFonts w:ascii="Times New Roman" w:hAnsi="Times New Roman" w:cs="Times New Roman"/>
-          <w:b/>
-          <w:bCs/>
-        </w:rPr>
-      </w:pPr>
-    </w:p>
-    <w:p>
-      <w:pPr>
-        <w:spacing w:line="360" w:lineRule="auto"/>
-        <w:jc w:val="both"/>
-        <w:rPr>
-          <w:rFonts w:ascii="Times New Roman" w:hAnsi="Times New Roman" w:cs="Times New Roman"/>
-          <w:b/>
-          <w:bCs/>
-        </w:rPr>
-      </w:pPr>
-      <w:r>
-        <w:rPr>
-          <w:rFonts w:ascii="Times New Roman" w:hAnsi="Times New Roman" w:cs="Times New Roman"/>
-          <w:b/>
-          <w:bCs/>
+          <w:b/>
+          <w:bCs/>
+          <w:lang w:val="pt-BR"/>
+        </w:rPr>
+      </w:pPr>
+      <w:r>
+        <w:rPr>
+          <w:rFonts w:ascii="Times New Roman" w:hAnsi="Times New Roman" w:cs="Times New Roman"/>
+          <w:b/>
+          <w:bCs/>
+          <w:lang w:val="pt-BR"/>
+        </w:rPr>
+        <w:t xml:space="preserve">YouTube Link: </w:t>
+      </w:r>
+      <w:hyperlink r:id="rId23" w:history="1">
+        <w:r>
+          <w:rPr>
+            <w:rStyle w:val="Hyperlink"/>
+            <w:rFonts w:ascii="Times New Roman" w:hAnsi="Times New Roman" w:cs="Times New Roman"/>
+            <w:b/>
+            <w:bCs/>
+            <w:lang w:val="pt-BR"/>
+          </w:rPr>
+          <w:t>https://youtu.be/v9vB0Wpmeik</w:t>
+        </w:r>
+      </w:hyperlink>
+    </w:p>
+    <w:p>
+      <w:pPr>
+        <w:spacing w:line="360" w:lineRule="auto"/>
+        <w:jc w:val="both"/>
+        <w:rPr>
+          <w:rFonts w:ascii="Times New Roman" w:hAnsi="Times New Roman" w:cs="Times New Roman"/>
+          <w:b/>
+          <w:bCs/>
+          <w:lang w:val="pt-BR"/>
+        </w:rPr>
+      </w:pPr>
+    </w:p>
+    <w:p>
+      <w:pPr>
+        <w:spacing w:line="360" w:lineRule="auto"/>
+        <w:jc w:val="both"/>
+        <w:rPr>
+          <w:rFonts w:ascii="Times New Roman" w:hAnsi="Times New Roman" w:cs="Times New Roman"/>
+          <w:b/>
+          <w:bCs/>
+          <w:lang w:val="pt-BR"/>
+        </w:rPr>
+      </w:pPr>
+    </w:p>
+    <w:p>
+      <w:pPr>
+        <w:spacing w:line="360" w:lineRule="auto"/>
+        <w:jc w:val="both"/>
+        <w:rPr>
+          <w:rFonts w:ascii="Times New Roman" w:hAnsi="Times New Roman" w:cs="Times New Roman"/>
+          <w:b/>
+          <w:bCs/>
+          <w:lang w:val="pt-BR"/>
+        </w:rPr>
+      </w:pPr>
+      <w:r>
+        <w:rPr>
+          <w:rFonts w:ascii="Times New Roman" w:hAnsi="Times New Roman" w:cs="Times New Roman"/>
+          <w:b/>
+          <w:bCs/>
+          <w:lang w:val="pt-BR"/>
         </w:rPr>
         <w:t>References:</w:t>
       </w:r>
@@ -1886,13 +2013,7 @@
         <w:rPr>
           <w:rFonts w:ascii="Times New Roman" w:hAnsi="Times New Roman" w:cs="Times New Roman"/>
         </w:rPr>
-        <w:t xml:space="preserve">Professor. Don Ohara </w:t>
-      </w:r>
-      <w:r>
-        <w:rPr>
-          <w:rFonts w:ascii="Times New Roman" w:hAnsi="Times New Roman" w:cs="Times New Roman"/>
-        </w:rPr>
-        <w:t xml:space="preserve">assignment of RAG pipeline </w:t>
+        <w:t xml:space="preserve">Professor. Don Ohara assignment of RAG pipeline </w:t>
       </w:r>
       <w:r>
         <w:rPr>
@@ -1969,7 +2090,7 @@
           <w:rFonts w:ascii="Times New Roman" w:hAnsi="Times New Roman" w:cs="Times New Roman"/>
         </w:rPr>
       </w:pPr>
-      <w:hyperlink r:id="rId23" w:history="1">
+      <w:hyperlink r:id="rId24" w:history="1">
         <w:r>
           <w:rPr>
             <w:rStyle w:val="Hyperlink"/>
@@ -1991,7 +2112,7 @@
           <w:rFonts w:ascii="Times New Roman" w:hAnsi="Times New Roman" w:cs="Times New Roman"/>
         </w:rPr>
       </w:pPr>
-      <w:hyperlink r:id="rId24" w:history="1">
+      <w:hyperlink r:id="rId25" w:history="1">
         <w:r>
           <w:rPr>
             <w:rStyle w:val="Hyperlink"/>
@@ -2122,7 +2243,7 @@
       </w:pPr>
     </w:p>
     <w:sectPr>
-      <w:headerReference w:type="default" r:id="rId25"/>
+      <w:headerReference w:type="default" r:id="rId26"/>
       <w:pgSz w:w="12240" w:h="15840"/>
       <w:pgMar w:top="1440" w:right="1440" w:bottom="1440" w:left="1440" w:header="720" w:footer="720" w:gutter="0"/>
       <w:cols w:space="720"/>
@@ -3222,6 +3343,7 @@
   <w:style w:type="character" w:default="1" w:styleId="DefaultParagraphFont">
     <w:name w:val="Default Paragraph Font"/>
     <w:uiPriority w:val="1"/>
+    <w:semiHidden/>
     <w:unhideWhenUsed/>
   </w:style>
   <w:style w:type="table" w:default="1" w:styleId="TableNormal">

</xml_diff>